<commit_message>
Midterm Q3 Greatest summation
</commit_message>
<xml_diff>
--- a/Midterm 3 Ch7 Lists and Tuples Q1/Midterm 3 Ch7 Lists and Tuples Q1.docx
+++ b/Midterm 3 Ch7 Lists and Tuples Q1/Midterm 3 Ch7 Lists and Tuples Q1.docx
@@ -50,6 +50,14 @@
       <w:r>
         <w:br/>
       </w:r>
+      <w:hyperlink r:id="rId5" w:history="1">
+        <w:r>
+          <w:rPr>
+            <w:rStyle w:val="Hyperlink"/>
+          </w:rPr>
+          <w:t>https://github.com/DVC-COMSC/midterm-3-question-1-enduringwriter/blob/main/main.py</w:t>
+        </w:r>
+      </w:hyperlink>
     </w:p>
     <w:p/>
     <w:p>
@@ -288,16 +296,7 @@
           <w:sz w:val="18"/>
           <w:szCs w:val="18"/>
         </w:rPr>
-        <w:t>)</w:t>
-      </w:r>
-      <w:r>
-        <w:rPr>
-          <w:rFonts w:ascii="Menlo" w:hAnsi="Menlo" w:cs="Menlo"/>
-          <w:color w:val="3B3B3B"/>
-          <w:sz w:val="18"/>
-          <w:szCs w:val="18"/>
-        </w:rPr>
-        <w:t>’</w:t>
+        <w:t>)’</w:t>
       </w:r>
       <w:r>
         <w:t xml:space="preserve"> to defined variable.</w:t>
@@ -1132,6 +1131,7 @@
   <w:style w:type="character" w:default="1" w:styleId="DefaultParagraphFont">
     <w:name w:val="Default Paragraph Font"/>
     <w:uiPriority w:val="1"/>
+    <w:semiHidden/>
     <w:unhideWhenUsed/>
   </w:style>
   <w:style w:type="table" w:default="1" w:styleId="TableNormal">

</xml_diff>